<commit_message>
Updated ABRR, Templates, and HARP
Added "Developer Mode" to the Able Body Report Roster, Duty Roster template, and the HARP. Cleaned up the non-availability templates. Created Legacy folder to hold the previous version of files that have been updated.
</commit_message>
<xml_diff>
--- a/Duty Roster Creator/ABRR Instruction Manual.docx
+++ b/Duty Roster Creator/ABRR Instruction Manual.docx
@@ -1,6 +1,6 @@
 
 <file path=word/document.xml><?xml version="1.0" encoding="utf-8"?>
-<w:document xmlns:wpc="http://schemas.microsoft.com/office/word/2010/wordprocessingCanvas" xmlns:cx="http://schemas.microsoft.com/office/drawing/2014/chartex" xmlns:cx1="http://schemas.microsoft.com/office/drawing/2015/9/8/chartex" xmlns:cx2="http://schemas.microsoft.com/office/drawing/2015/10/21/chartex" xmlns:cx3="http://schemas.microsoft.com/office/drawing/2016/5/9/chartex" xmlns:cx4="http://schemas.microsoft.com/office/drawing/2016/5/10/chartex" xmlns:cx5="http://schemas.microsoft.com/office/drawing/2016/5/11/chartex" xmlns:cx6="http://schemas.microsoft.com/office/drawing/2016/5/12/chartex" xmlns:cx7="http://schemas.microsoft.com/office/drawing/2016/5/13/chartex" xmlns:cx8="http://schemas.microsoft.com/office/drawing/2016/5/14/chartex" xmlns:mc="http://schemas.openxmlformats.org/markup-compatibility/2006" xmlns:aink="http://schemas.microsoft.com/office/drawing/2016/ink" xmlns:am3d="http://schemas.microsoft.com/office/drawing/2017/model3d" xmlns:o="urn:schemas-microsoft-com:office:office" xmlns:r="http://schemas.openxmlformats.org/officeDocument/2006/relationships" xmlns:m="http://schemas.openxmlformats.org/officeDocument/2006/math" xmlns:v="urn:schemas-microsoft-com:vml" xmlns:wp14="http://schemas.microsoft.com/office/word/2010/wordprocessingDrawing" xmlns:wp="http://schemas.openxmlformats.org/drawingml/2006/wordprocessingDrawing" xmlns:w10="urn:schemas-microsoft-com:office:word" xmlns:w="http://schemas.openxmlformats.org/wordprocessingml/2006/main" xmlns:w14="http://schemas.microsoft.com/office/word/2010/wordml" xmlns:w15="http://schemas.microsoft.com/office/word/2012/wordml" xmlns:w16cex="http://schemas.microsoft.com/office/word/2018/wordml/cex" xmlns:w16cid="http://schemas.microsoft.com/office/word/2016/wordml/cid" xmlns:w16="http://schemas.microsoft.com/office/word/2018/wordml" xmlns:w16se="http://schemas.microsoft.com/office/word/2015/wordml/symex" xmlns:wpg="http://schemas.microsoft.com/office/word/2010/wordprocessingGroup" xmlns:wpi="http://schemas.microsoft.com/office/word/2010/wordprocessingInk" xmlns:wne="http://schemas.microsoft.com/office/word/2006/wordml" xmlns:wps="http://schemas.microsoft.com/office/word/2010/wordprocessingShape" mc:Ignorable="w14 w15 w16se w16cid w16 w16cex wp14">
+<w:document xmlns:wpc="http://schemas.microsoft.com/office/word/2010/wordprocessingCanvas" xmlns:mc="http://schemas.openxmlformats.org/markup-compatibility/2006" xmlns:o="urn:schemas-microsoft-com:office:office" xmlns:r="http://schemas.openxmlformats.org/officeDocument/2006/relationships" xmlns:m="http://schemas.openxmlformats.org/officeDocument/2006/math" xmlns:v="urn:schemas-microsoft-com:vml" xmlns:wp14="http://schemas.microsoft.com/office/word/2010/wordprocessingDrawing" xmlns:wp="http://schemas.openxmlformats.org/drawingml/2006/wordprocessingDrawing" xmlns:w10="urn:schemas-microsoft-com:office:word" xmlns:w="http://schemas.openxmlformats.org/wordprocessingml/2006/main" xmlns:w14="http://schemas.microsoft.com/office/word/2010/wordml" xmlns:w15="http://schemas.microsoft.com/office/word/2012/wordml" xmlns:wpg="http://schemas.microsoft.com/office/word/2010/wordprocessingGroup" xmlns:wpi="http://schemas.microsoft.com/office/word/2010/wordprocessingInk" xmlns:wne="http://schemas.microsoft.com/office/word/2006/wordml" xmlns:wps="http://schemas.microsoft.com/office/word/2010/wordprocessingShape" mc:Ignorable="w14 w15 wp14">
   <w:body>
     <w:p>
       <w:pPr>
@@ -302,7 +302,16 @@
         <w:t>th</w:t>
       </w:r>
       <w:r>
-        <w:t xml:space="preserve"> Communications Battalion. This is achieved by evaluating and cross-referencing data from three different accountability rosters. Examples of these documents</w:t>
+        <w:t xml:space="preserve"> Communications Battalion, but can easily be adapted to be used by other battalions</w:t>
+      </w:r>
+      <w:r>
+        <w:t xml:space="preserve"> </w:t>
+      </w:r>
+      <w:r>
+        <w:t xml:space="preserve">or companies. </w:t>
+      </w:r>
+      <w:r>
+        <w:t>This is achieved by evaluating and cross-referencing data from three different accountability rosters. Examples of these documents</w:t>
       </w:r>
       <w:r>
         <w:t xml:space="preserve">, their naming standards, and </w:t>
@@ -356,7 +365,13 @@
         <w:ind w:left="360" w:firstLine="360"/>
       </w:pPr>
       <w:r>
-        <w:t>There are three different roster that can be imported. Two of the three are optional, whereas the third is required. Omission of either of the first two roster will only decrease accuracy in determining who can and cannot stand duty, as well as potentially under or over task companies and their sections. The first two rosters can be imported in any order, but the third roster must be imported last.</w:t>
+        <w:t>There are three different roster</w:t>
+      </w:r>
+      <w:r>
+        <w:t>s</w:t>
+      </w:r>
+      <w:r>
+        <w:t xml:space="preserve"> that can be imported. Two of the three are optional, whereas the third is required. Omission of either of the first two roster will only decrease accuracy in determining who can and cannot stand duty, as well as potentially under or over task companies and their sections. The first two rosters can be imported in any order, but the third roster must be imported last.</w:t>
       </w:r>
     </w:p>
     <w:p>
@@ -392,15 +407,26 @@
         <w:t xml:space="preserve"> The third roster is the morning report for the battalion which can be downloaded from MOL</w:t>
       </w:r>
       <w:r>
-        <w:t>, and should be downloaded as a standard Excel file with the extension “.xlsx” rather than the default “.CSV”</w:t>
+        <w:t>, and should be downloaded as a standard Excel file with the extension “.</w:t>
+      </w:r>
+      <w:proofErr w:type="spellStart"/>
+      <w:r>
+        <w:t>xlsx</w:t>
+      </w:r>
+      <w:proofErr w:type="spellEnd"/>
+      <w:r>
+        <w:t>” rather than the default “.CSV”</w:t>
       </w:r>
       <w:r>
         <w:t>.</w:t>
       </w:r>
       <w:r>
-        <w:t xml:space="preserve"> It is worth noting that at the time of this manual being written, when you save the Morning Report, the sheet is renamed to whatever the document was named.</w:t>
+        <w:t xml:space="preserve"> It is worth noting that when you save the Morning Report, the sheet is renamed to whatever the document was named.</w:t>
       </w:r>
       <w:bookmarkEnd w:id="0"/>
+      <w:r>
+        <w:t xml:space="preserve"> This can cause issues during the import process, it the Morning Report is not named correctly.</w:t>
+      </w:r>
     </w:p>
     <w:p>
       <w:r>
@@ -522,7 +548,13 @@
         <w:t>MASTER</w:t>
       </w:r>
       <w:r>
-        <w:t>” sheet of the Duty Roster to be properly displayed. Additionally, the other rosters for each buildings duties use this information to automatically highlight the we</w:t>
+        <w:t>” sheet of the Duty Roster to be properly displayed. Additionally, the other rosters for each building</w:t>
+      </w:r>
+      <w:r>
+        <w:t>’</w:t>
+      </w:r>
+      <w:r>
+        <w:t>s duties use this information to automatically highlight the we</w:t>
       </w:r>
       <w:r>
         <w:t>ekend</w:t>
@@ -732,7 +764,13 @@
         <w:t xml:space="preserve">The buttons are </w:t>
       </w:r>
       <w:r>
-        <w:t>oriented in order of processes, this means that if you have all three rosters filled out and ready to be imported, you can click each one from left to right to import and filter the roster</w:t>
+        <w:t xml:space="preserve">oriented in order of processes, this means that if you have all three rosters filled out and ready to be </w:t>
+      </w:r>
+      <w:r>
+        <w:t>imported, you can click each button</w:t>
+      </w:r>
+      <w:r>
+        <w:t xml:space="preserve"> from left to right to import and filter the roster</w:t>
       </w:r>
       <w:r>
         <w:t>s to create and filter</w:t>
@@ -996,6 +1034,20 @@
       <w:r>
         <w:t xml:space="preserve"> and contain the date and time that the data was stored. This will allow users to see if certain information is stored within the A.B.R.R. and how recently that information was stored.</w:t>
       </w:r>
+      <w:r>
+        <w:t xml:space="preserve"> If the Medical Exemption or Non-Availability Data Storage Indicators are </w:t>
+      </w:r>
+      <w:r>
+        <w:rPr>
+          <w:color w:val="FFC000"/>
+        </w:rPr>
+        <w:t>orange</w:t>
+      </w:r>
+      <w:r>
+        <w:t>, that means that the data was imported, but after the filters were applied, there was no data to use.</w:t>
+      </w:r>
+      <w:bookmarkStart w:id="2" w:name="_GoBack"/>
+      <w:bookmarkEnd w:id="2"/>
     </w:p>
     <w:p>
       <w:pPr>
@@ -1014,7 +1066,13 @@
         <w:t>Able Bodied Marines chart</w:t>
       </w:r>
       <w:r>
-        <w:t>. It is only populated after the morning report has been imported. It displays how many Marines of each rank each company has according to the information currently in the “</w:t>
+        <w:t xml:space="preserve">. It is only populated after the morning report has been imported. It displays how many Marines of </w:t>
+      </w:r>
+      <w:r>
+        <w:t xml:space="preserve">each rank each </w:t>
+      </w:r>
+      <w:r>
+        <w:t>company has according to the information currently in the “</w:t>
       </w:r>
       <w:r>
         <w:rPr>
@@ -1156,8 +1214,16 @@
         <w:rPr>
           <w:i/>
         </w:rPr>
-        <w:t>Duty’s Given</w:t>
-      </w:r>
+        <w:t xml:space="preserve">Duty’s </w:t>
+      </w:r>
+      <w:proofErr w:type="gramStart"/>
+      <w:r>
+        <w:rPr>
+          <w:i/>
+        </w:rPr>
+        <w:t>Given</w:t>
+      </w:r>
+      <w:proofErr w:type="gramEnd"/>
       <w:r>
         <w:t>”</w:t>
       </w:r>
@@ -1176,6 +1242,7 @@
         <w:contextualSpacing w:val="0"/>
       </w:pPr>
       <w:r>
+        <w:lastRenderedPageBreak/>
         <w:t>The “</w:t>
       </w:r>
       <w:r>
@@ -1199,7 +1266,6 @@
         <w:contextualSpacing w:val="0"/>
       </w:pPr>
       <w:r>
-        <w:lastRenderedPageBreak/>
         <w:t>The “</w:t>
       </w:r>
       <w:r>
@@ -1276,8 +1342,16 @@
         <w:rPr>
           <w:i/>
         </w:rPr>
-        <w:t>Duty’s Given</w:t>
-      </w:r>
+        <w:t xml:space="preserve">Duty’s </w:t>
+      </w:r>
+      <w:proofErr w:type="gramStart"/>
+      <w:r>
+        <w:rPr>
+          <w:i/>
+        </w:rPr>
+        <w:t>Given</w:t>
+      </w:r>
+      <w:proofErr w:type="gramEnd"/>
       <w:r>
         <w:t>”</w:t>
       </w:r>
@@ -1394,8 +1468,16 @@
         <w:rPr>
           <w:i/>
         </w:rPr>
-        <w:t>Duty’s Given</w:t>
-      </w:r>
+        <w:t xml:space="preserve">Duty’s </w:t>
+      </w:r>
+      <w:proofErr w:type="gramStart"/>
+      <w:r>
+        <w:rPr>
+          <w:i/>
+        </w:rPr>
+        <w:t>Given</w:t>
+      </w:r>
+      <w:proofErr w:type="gramEnd"/>
       <w:r>
         <w:t>”</w:t>
       </w:r>
@@ -1489,7 +1571,7 @@
           <w:b/>
         </w:rPr>
       </w:pPr>
-      <w:bookmarkStart w:id="2" w:name="DutyRoster_Features"/>
+      <w:bookmarkStart w:id="3" w:name="DutyRoster_Features"/>
       <w:r>
         <w:rPr>
           <w:b/>
@@ -1673,7 +1755,19 @@
         <w:t xml:space="preserve">This is the Duty Allocation Summary section. This </w:t>
       </w:r>
       <w:r>
-        <w:t>will display the total number of duties that the company has been tasked with, whether that company’s total number of duties accurate based on the stored data from the A.B.R.R., and what percentage of the Duty Roster that company make up.</w:t>
+        <w:t xml:space="preserve">will display the total number of duties that the company has been tasked with, whether that company’s total number of duties </w:t>
+      </w:r>
+      <w:r>
+        <w:t xml:space="preserve">are </w:t>
+      </w:r>
+      <w:r>
+        <w:t>accurate based on the stored data from the A.B.R.R., and what percentage of the Duty Roster that company make</w:t>
+      </w:r>
+      <w:r>
+        <w:t>s</w:t>
+      </w:r>
+      <w:r>
+        <w:t xml:space="preserve"> up.</w:t>
       </w:r>
     </w:p>
     <w:p>
@@ -1691,7 +1785,13 @@
         <w:t>This is the A.B.R.R. Data Storage Indicator</w:t>
       </w:r>
       <w:r>
-        <w:t>. This will turn green if it has stored data from the A.B.R.R. and will display thee date and time that the information was stored. This allows the user to see how relevant/recent that stored data is.</w:t>
+        <w:t>. This will turn green if it has stored data from the A.B.R.R. and</w:t>
+      </w:r>
+      <w:r>
+        <w:t xml:space="preserve"> will display th</w:t>
+      </w:r>
+      <w:r>
+        <w:t>e date and time that the information was stored. This allows the user to see how relevant/recent that stored data is.</w:t>
       </w:r>
     </w:p>
     <w:p>
@@ -1729,7 +1829,19 @@
         <w:t>”</w:t>
       </w:r>
       <w:r>
-        <w:t xml:space="preserve"> are unlocked and can be edited. This will allow each company to input each section of theirs into the “</w:t>
+        <w:t xml:space="preserve"> are unlocked and can be edited. This will allow each company to input each</w:t>
+      </w:r>
+      <w:r>
+        <w:t xml:space="preserve"> of their</w:t>
+      </w:r>
+      <w:r>
+        <w:t xml:space="preserve"> section</w:t>
+      </w:r>
+      <w:r>
+        <w:t xml:space="preserve">s </w:t>
+      </w:r>
+      <w:r>
+        <w:t>into the “</w:t>
       </w:r>
       <w:r>
         <w:rPr>
@@ -1738,16 +1850,31 @@
         <w:t>Sections</w:t>
       </w:r>
       <w:r>
-        <w:t>” area, then in the “</w:t>
-      </w:r>
-      <w:r>
-        <w:rPr>
-          <w:i/>
-        </w:rPr>
-        <w:t>Abel Bodies</w:t>
-      </w:r>
-      <w:r>
-        <w:t>” section they can enter how many personnel each section has who are physically capable and available to stand duty. Using that information, in addition to the stored data from the A.B.R.R. they can see how many duties to allocate to each of their sections.</w:t>
+        <w:t>” area. T</w:t>
+      </w:r>
+      <w:r>
+        <w:t>hen in the “</w:t>
+      </w:r>
+      <w:r>
+        <w:rPr>
+          <w:i/>
+        </w:rPr>
+        <w:t>Able</w:t>
+      </w:r>
+      <w:r>
+        <w:rPr>
+          <w:i/>
+        </w:rPr>
+        <w:t xml:space="preserve"> Bodies</w:t>
+      </w:r>
+      <w:r>
+        <w:t>” section</w:t>
+      </w:r>
+      <w:r>
+        <w:t>,</w:t>
+      </w:r>
+      <w:r>
+        <w:t xml:space="preserve"> they can enter how many personnel each section has who are physically capable and available to stand duty. Using that information, in addition to the stored data from the A.B.R.R. they can see how many duties to allocate to each of their sections.</w:t>
       </w:r>
     </w:p>
     <w:p>
@@ -1758,7 +1885,10 @@
         <w:contextualSpacing w:val="0"/>
       </w:pPr>
       <w:r>
-        <w:t>If there a company is having difficulty determining each section’s number of Available Bodies, they can go to the “</w:t>
+        <w:t xml:space="preserve">If </w:t>
+      </w:r>
+      <w:r>
+        <w:t>a company is having difficulty determining each section’s number of Available Bodies, they can go to the “</w:t>
       </w:r>
       <w:r>
         <w:rPr>
@@ -1837,7 +1967,13 @@
         <w:t xml:space="preserve">The number of recommended duties per section is calculated by </w:t>
       </w:r>
       <w:r>
-        <w:t>dividing the number of duty positions the company is tasked with by the number of sections with Able Bodies to find the duty allocation average. Then dividing the total number of that company's Able Bodies by the number sections with Able Bodies in that company to find the company's average able bodies per section. Finally the duty allocation average is divided by the company's average able bodies per section to determine what percentage to pull from each section.</w:t>
+        <w:t>dividing the number of duty positions the company is tasked with by the number of sections with Able Bodies</w:t>
+      </w:r>
+      <w:r>
+        <w:t xml:space="preserve">, which provides the </w:t>
+      </w:r>
+      <w:r>
+        <w:t>duty allocation average. Then dividing the total number of that company's Able Bodies by the number sections with Able Bodies in that company to find the company's average able bodies per section. Finally the duty allocation average is divided by the company's average able bodies per section to determine what percentage to pull from each section.</w:t>
       </w:r>
     </w:p>
     <w:p>
@@ -1868,13 +2004,25 @@
         <w:t xml:space="preserve">This is the Company Breakdown Total section. </w:t>
       </w:r>
       <w:r>
-        <w:t>This shows the total number of Abel Bodied Marines as entered into the “</w:t>
-      </w:r>
-      <w:r>
-        <w:rPr>
-          <w:i/>
-        </w:rPr>
-        <w:t>Abel Bodies</w:t>
+        <w:t xml:space="preserve">This shows the total number of </w:t>
+      </w:r>
+      <w:r>
+        <w:t>Able</w:t>
+      </w:r>
+      <w:r>
+        <w:t xml:space="preserve"> Bodied Marines as entered into the “</w:t>
+      </w:r>
+      <w:r>
+        <w:rPr>
+          <w:i/>
+        </w:rPr>
+        <w:t>Able</w:t>
+      </w:r>
+      <w:r>
+        <w:rPr>
+          <w:i/>
+        </w:rPr>
+        <w:t xml:space="preserve"> Bodies</w:t>
       </w:r>
       <w:r>
         <w:t>” section of the Company Breakdown section. It also displays the total number of duties that the respective company is tasked with.</w:t>
@@ -1918,7 +2066,19 @@
         <w:t>Average % of Each Company Pulled</w:t>
       </w:r>
       <w:r>
-        <w:t xml:space="preserve">” is rough generalization displaying how average percentage that each company is tasked with duty. This percentage is calculated by taking the sum of each </w:t>
+        <w:t xml:space="preserve">” is </w:t>
+      </w:r>
+      <w:r>
+        <w:t xml:space="preserve">a </w:t>
+      </w:r>
+      <w:r>
+        <w:t>rou</w:t>
+      </w:r>
+      <w:r>
+        <w:t>gh generalization displaying the</w:t>
+      </w:r>
+      <w:r>
+        <w:t xml:space="preserve"> average percentage that each company is tasked with duty. This percentage is calculated by taking the sum of each </w:t>
       </w:r>
       <w:r>
         <w:t>company’s</w:t>
@@ -1950,7 +2110,13 @@
         <w:t>.</w:t>
       </w:r>
       <w:r>
-        <w:t xml:space="preserve"> These dates are referenced by each sheet that has a roster to ensure that holidays are highlighted yellow in addition to the weekends. The dates must be entered in with the noted formats otherwise the code will not be able to recognize them as dates.</w:t>
+        <w:t xml:space="preserve"> These dates are referenced by each sheet that has a roster to ensure that holidays are highlighted yellow in addition to the weekends. The dates must be entered in with the noted formats otherwise the </w:t>
+      </w:r>
+      <w:r>
+        <w:t>documents</w:t>
+      </w:r>
+      <w:r>
+        <w:t xml:space="preserve"> will not be able to recognize them as dates.</w:t>
       </w:r>
     </w:p>
     <w:p>
@@ -1989,7 +2155,7 @@
         <w:t>” buttons are located. After making the Company Duty Rosters, the button will be replaced with one that will allow you to merge the rosters into one Battalion Duty Roster.</w:t>
       </w:r>
     </w:p>
-    <w:bookmarkEnd w:id="2"/>
+    <w:bookmarkEnd w:id="3"/>
     <w:p>
       <w:pPr>
         <w:spacing w:after="120" w:line="240" w:lineRule="auto"/>
@@ -2004,7 +2170,7 @@
           <w:b/>
         </w:rPr>
       </w:pPr>
-      <w:bookmarkStart w:id="3" w:name="UsingTheABRR"/>
+      <w:bookmarkStart w:id="4" w:name="UsingTheABRR"/>
       <w:r>
         <w:rPr>
           <w:b/>
@@ -2032,8 +2198,8 @@
         <w:contextualSpacing w:val="0"/>
         <w:outlineLvl w:val="1"/>
       </w:pPr>
-      <w:bookmarkStart w:id="4" w:name="UsingTheABRR_Pt1"/>
-      <w:bookmarkEnd w:id="3"/>
+      <w:bookmarkStart w:id="5" w:name="UsingTheABRR_Pt1"/>
+      <w:bookmarkEnd w:id="4"/>
       <w:r>
         <w:rPr>
           <w:b/>
@@ -2167,7 +2333,13 @@
         <w:t>Summary</w:t>
       </w:r>
       <w:r>
-        <w:t xml:space="preserve"> section to the right in the document.</w:t>
+        <w:t xml:space="preserve"> section to the right in the </w:t>
+      </w:r>
+      <w:r>
+        <w:t>A.B.R.R</w:t>
+      </w:r>
+      <w:r>
+        <w:t>.</w:t>
       </w:r>
     </w:p>
     <w:p>
@@ -2185,7 +2357,13 @@
         <w:t xml:space="preserve">Once the A.B.R.R. has finished creating the rosters for each company, a message will appear telling you where to find the rosters. </w:t>
       </w:r>
       <w:r>
-        <w:t>Email the non-availability rosters to the company office for each company and have them fill them out and return them. It is important that the file names and structure are no</w:t>
+        <w:t xml:space="preserve">Email the non-availability rosters to the company office for each company and have them fill them out and return </w:t>
+      </w:r>
+      <w:r>
+        <w:t>their non-availability roster</w:t>
+      </w:r>
+      <w:r>
+        <w:t>. It is important that the file names and structure are no</w:t>
       </w:r>
       <w:r>
         <w:t>t</w:t>
@@ -2194,7 +2372,19 @@
         <w:t xml:space="preserve"> altered.</w:t>
       </w:r>
       <w:r>
-        <w:t xml:space="preserve"> Ideally, each company office will type in all of the information, however more often than not, people will attempt to copy and paste information, and in doing so might unknowingly alter the cell’s format or imbed links from the roster to the document they copied from.</w:t>
+        <w:t xml:space="preserve"> Ideally, each company office will type in all of the information, however more often than not, people will attempt to copy and paste information, and in doing so might unknowingly alter the cell’s format or imbed links from the </w:t>
+      </w:r>
+      <w:r>
+        <w:t xml:space="preserve">document they copied from </w:t>
+      </w:r>
+      <w:r>
+        <w:t xml:space="preserve">to the </w:t>
+      </w:r>
+      <w:r>
+        <w:t>non-availability roster</w:t>
+      </w:r>
+      <w:r>
+        <w:t>.</w:t>
       </w:r>
     </w:p>
     <w:p>
@@ -2270,7 +2460,7 @@
         <w:t>button located in the Roster creation button section below the Summary section to the right in the document.</w:t>
       </w:r>
     </w:p>
-    <w:bookmarkEnd w:id="4"/>
+    <w:bookmarkEnd w:id="5"/>
     <w:p/>
     <w:p>
       <w:pPr>
@@ -2278,7 +2468,7 @@
         <w:ind w:left="360"/>
         <w:outlineLvl w:val="1"/>
       </w:pPr>
-      <w:bookmarkStart w:id="5" w:name="UsingTheABRR_Pt2"/>
+      <w:bookmarkStart w:id="6" w:name="UsingTheABRR_Pt2"/>
       <w:r>
         <w:rPr>
           <w:b/>
@@ -2395,7 +2585,13 @@
         <w:contextualSpacing w:val="0"/>
       </w:pPr>
       <w:r>
-        <w:t xml:space="preserve">After importing the medical exemption roster and/or the non-availability roster the respective data storage indicators will change from red to green and will have the date and time that the information was stored. The stored information is hidden as some of it </w:t>
+        <w:t>After importing the medical exemption roster and/or the non-availability roster</w:t>
+      </w:r>
+      <w:r>
+        <w:t>,</w:t>
+      </w:r>
+      <w:r>
+        <w:t xml:space="preserve"> the respective data storage indicators will change from red to green and will have the date and time that the information was stored. The stored information is hidden as some of it </w:t>
       </w:r>
       <w:r>
         <w:t>can be considered</w:t>
@@ -2537,9 +2733,6 @@
         <w:t>will populate with a breakdown</w:t>
       </w:r>
       <w:r>
-        <w:t>s</w:t>
-      </w:r>
-      <w:r>
         <w:t xml:space="preserve"> of how many M</w:t>
       </w:r>
       <w:r>
@@ -2593,7 +2786,7 @@
       <w:r>
         <w:t>towards the top center.</w:t>
       </w:r>
-      <w:bookmarkEnd w:id="5"/>
+      <w:bookmarkEnd w:id="6"/>
     </w:p>
     <w:p>
       <w:pPr>
@@ -2606,7 +2799,7 @@
         <w:ind w:left="360"/>
         <w:outlineLvl w:val="1"/>
       </w:pPr>
-      <w:bookmarkStart w:id="6" w:name="UsingTheABRR_Pt3"/>
+      <w:bookmarkStart w:id="7" w:name="UsingTheABRR_Pt3"/>
       <w:r>
         <w:rPr>
           <w:b/>
@@ -2710,16 +2903,33 @@
         <w:rPr>
           <w:i/>
         </w:rPr>
-        <w:t>Duty’s Given</w:t>
-      </w:r>
+        <w:t xml:space="preserve">Duty’s </w:t>
+      </w:r>
+      <w:proofErr w:type="gramStart"/>
+      <w:r>
+        <w:rPr>
+          <w:i/>
+        </w:rPr>
+        <w:t>Given</w:t>
+      </w:r>
+      <w:proofErr w:type="gramEnd"/>
       <w:r>
         <w:t>” column in th</w:t>
       </w:r>
       <w:r>
-        <w:t xml:space="preserve">e Summary section </w:t>
-      </w:r>
-      <w:r>
-        <w:t>to allow for editing.</w:t>
+        <w:t>e Summary section</w:t>
+      </w:r>
+      <w:r>
+        <w:t xml:space="preserve"> where it they can be </w:t>
+      </w:r>
+      <w:r>
+        <w:t>edit</w:t>
+      </w:r>
+      <w:r>
+        <w:t>ed as necessary</w:t>
+      </w:r>
+      <w:r>
+        <w:t>.</w:t>
       </w:r>
     </w:p>
     <w:p>
@@ -2776,17 +2986,17 @@
         <w:t>OOD</w:t>
       </w:r>
       <w:r>
-        <w:t xml:space="preserve">” total is red, meaning it is too high, you can see which company has the largest number of allocations for that position and decrease </w:t>
+        <w:t xml:space="preserve">” total is red, meaning it is too high, you can see which company has the largest </w:t>
+      </w:r>
+      <w:r>
+        <w:lastRenderedPageBreak/>
+        <w:t xml:space="preserve">number of allocations for that position and decrease </w:t>
       </w:r>
       <w:r>
         <w:t>that company’s</w:t>
       </w:r>
       <w:r>
-        <w:t xml:space="preserve"> total duty allocations by 1. </w:t>
-      </w:r>
-      <w:r>
-        <w:lastRenderedPageBreak/>
-        <w:t>After you have made</w:t>
+        <w:t xml:space="preserve"> total duty allocations by 1. After you have made</w:t>
       </w:r>
       <w:r>
         <w:t xml:space="preserve"> the necessary </w:t>
@@ -2798,8 +3008,16 @@
         <w:rPr>
           <w:i/>
         </w:rPr>
-        <w:t>Duty’s Given</w:t>
-      </w:r>
+        <w:t xml:space="preserve">Duty’s </w:t>
+      </w:r>
+      <w:proofErr w:type="gramStart"/>
+      <w:r>
+        <w:rPr>
+          <w:i/>
+        </w:rPr>
+        <w:t>Given</w:t>
+      </w:r>
+      <w:proofErr w:type="gramEnd"/>
       <w:r>
         <w:t xml:space="preserve">” </w:t>
       </w:r>
@@ -2851,7 +3069,7 @@
       <w:r>
         <w:t>h position to give each company, rather than jumping back and forth between the building roster and the Summary sheet on the Duty Roster.</w:t>
       </w:r>
-      <w:bookmarkEnd w:id="6"/>
+      <w:bookmarkEnd w:id="7"/>
     </w:p>
     <w:p>
       <w:pPr>
@@ -2864,7 +3082,7 @@
         <w:ind w:left="360"/>
         <w:outlineLvl w:val="1"/>
       </w:pPr>
-      <w:bookmarkStart w:id="7" w:name="UsingTheABRR_Pt4"/>
+      <w:bookmarkStart w:id="8" w:name="UsingTheABRR_Pt4"/>
       <w:r>
         <w:rPr>
           <w:b/>
@@ -3032,7 +3250,13 @@
         <w:t>oster created with the A.B.R.R. should have data stored in it from the A.B.R.R. as i</w:t>
       </w:r>
       <w:r>
-        <w:t>ndicated with the A.B.R.R Data Storage I</w:t>
+        <w:t>ndicated with the A.B.R.R</w:t>
+      </w:r>
+      <w:r>
+        <w:t>.</w:t>
+      </w:r>
+      <w:r>
+        <w:t xml:space="preserve"> Data Storage I</w:t>
       </w:r>
       <w:r>
         <w:t>ndicator. Additionally, each company has their own area on the “</w:t>
@@ -3223,7 +3447,11 @@
         <w:t>Roster</w:t>
       </w:r>
       <w:r>
-        <w:t xml:space="preserve">” button located in the same spot as the </w:t>
+        <w:t xml:space="preserve">” button located in the same </w:t>
+      </w:r>
+      <w:r>
+        <w:lastRenderedPageBreak/>
+        <w:t xml:space="preserve">spot as the </w:t>
       </w:r>
       <w:r>
         <w:t>“</w:t>
@@ -3252,7 +3480,7 @@
       <w:r>
         <w:t>oster is now finished and can be sent out to each company.</w:t>
       </w:r>
-      <w:bookmarkEnd w:id="7"/>
+      <w:bookmarkEnd w:id="8"/>
     </w:p>
     <w:sectPr>
       <w:footerReference w:type="default" r:id="rId11"/>
@@ -3266,7 +3494,7 @@
 </file>
 
 <file path=word/endnotes.xml><?xml version="1.0" encoding="utf-8"?>
-<w:endnotes xmlns:wpc="http://schemas.microsoft.com/office/word/2010/wordprocessingCanvas" xmlns:cx="http://schemas.microsoft.com/office/drawing/2014/chartex" xmlns:cx1="http://schemas.microsoft.com/office/drawing/2015/9/8/chartex" xmlns:cx2="http://schemas.microsoft.com/office/drawing/2015/10/21/chartex" xmlns:cx3="http://schemas.microsoft.com/office/drawing/2016/5/9/chartex" xmlns:cx4="http://schemas.microsoft.com/office/drawing/2016/5/10/chartex" xmlns:cx5="http://schemas.microsoft.com/office/drawing/2016/5/11/chartex" xmlns:cx6="http://schemas.microsoft.com/office/drawing/2016/5/12/chartex" xmlns:cx7="http://schemas.microsoft.com/office/drawing/2016/5/13/chartex" xmlns:cx8="http://schemas.microsoft.com/office/drawing/2016/5/14/chartex" xmlns:mc="http://schemas.openxmlformats.org/markup-compatibility/2006" xmlns:aink="http://schemas.microsoft.com/office/drawing/2016/ink" xmlns:am3d="http://schemas.microsoft.com/office/drawing/2017/model3d" xmlns:o="urn:schemas-microsoft-com:office:office" xmlns:r="http://schemas.openxmlformats.org/officeDocument/2006/relationships" xmlns:m="http://schemas.openxmlformats.org/officeDocument/2006/math" xmlns:v="urn:schemas-microsoft-com:vml" xmlns:wp14="http://schemas.microsoft.com/office/word/2010/wordprocessingDrawing" xmlns:wp="http://schemas.openxmlformats.org/drawingml/2006/wordprocessingDrawing" xmlns:w10="urn:schemas-microsoft-com:office:word" xmlns:w="http://schemas.openxmlformats.org/wordprocessingml/2006/main" xmlns:w14="http://schemas.microsoft.com/office/word/2010/wordml" xmlns:w15="http://schemas.microsoft.com/office/word/2012/wordml" xmlns:w16cex="http://schemas.microsoft.com/office/word/2018/wordml/cex" xmlns:w16cid="http://schemas.microsoft.com/office/word/2016/wordml/cid" xmlns:w16="http://schemas.microsoft.com/office/word/2018/wordml" xmlns:w16se="http://schemas.microsoft.com/office/word/2015/wordml/symex" xmlns:wpg="http://schemas.microsoft.com/office/word/2010/wordprocessingGroup" xmlns:wpi="http://schemas.microsoft.com/office/word/2010/wordprocessingInk" xmlns:wne="http://schemas.microsoft.com/office/word/2006/wordml" xmlns:wps="http://schemas.microsoft.com/office/word/2010/wordprocessingShape" mc:Ignorable="w14 w15 w16se w16cid w16 w16cex wp14">
+<w:endnotes xmlns:wpc="http://schemas.microsoft.com/office/word/2010/wordprocessingCanvas" xmlns:mc="http://schemas.openxmlformats.org/markup-compatibility/2006" xmlns:o="urn:schemas-microsoft-com:office:office" xmlns:r="http://schemas.openxmlformats.org/officeDocument/2006/relationships" xmlns:m="http://schemas.openxmlformats.org/officeDocument/2006/math" xmlns:v="urn:schemas-microsoft-com:vml" xmlns:wp14="http://schemas.microsoft.com/office/word/2010/wordprocessingDrawing" xmlns:wp="http://schemas.openxmlformats.org/drawingml/2006/wordprocessingDrawing" xmlns:w10="urn:schemas-microsoft-com:office:word" xmlns:w="http://schemas.openxmlformats.org/wordprocessingml/2006/main" xmlns:w14="http://schemas.microsoft.com/office/word/2010/wordml" xmlns:w15="http://schemas.microsoft.com/office/word/2012/wordml" xmlns:wpg="http://schemas.microsoft.com/office/word/2010/wordprocessingGroup" xmlns:wpi="http://schemas.microsoft.com/office/word/2010/wordprocessingInk" xmlns:wne="http://schemas.microsoft.com/office/word/2006/wordml" xmlns:wps="http://schemas.microsoft.com/office/word/2010/wordprocessingShape" mc:Ignorable="w14 w15 wp14">
   <w:endnote w:type="separator" w:id="-1">
     <w:p>
       <w:pPr>
@@ -3291,7 +3519,7 @@
 </file>
 
 <file path=word/footer1.xml><?xml version="1.0" encoding="utf-8"?>
-<w:ftr xmlns:wpc="http://schemas.microsoft.com/office/word/2010/wordprocessingCanvas" xmlns:cx="http://schemas.microsoft.com/office/drawing/2014/chartex" xmlns:cx1="http://schemas.microsoft.com/office/drawing/2015/9/8/chartex" xmlns:cx2="http://schemas.microsoft.com/office/drawing/2015/10/21/chartex" xmlns:cx3="http://schemas.microsoft.com/office/drawing/2016/5/9/chartex" xmlns:cx4="http://schemas.microsoft.com/office/drawing/2016/5/10/chartex" xmlns:cx5="http://schemas.microsoft.com/office/drawing/2016/5/11/chartex" xmlns:cx6="http://schemas.microsoft.com/office/drawing/2016/5/12/chartex" xmlns:cx7="http://schemas.microsoft.com/office/drawing/2016/5/13/chartex" xmlns:cx8="http://schemas.microsoft.com/office/drawing/2016/5/14/chartex" xmlns:mc="http://schemas.openxmlformats.org/markup-compatibility/2006" xmlns:aink="http://schemas.microsoft.com/office/drawing/2016/ink" xmlns:am3d="http://schemas.microsoft.com/office/drawing/2017/model3d" xmlns:o="urn:schemas-microsoft-com:office:office" xmlns:r="http://schemas.openxmlformats.org/officeDocument/2006/relationships" xmlns:m="http://schemas.openxmlformats.org/officeDocument/2006/math" xmlns:v="urn:schemas-microsoft-com:vml" xmlns:wp14="http://schemas.microsoft.com/office/word/2010/wordprocessingDrawing" xmlns:wp="http://schemas.openxmlformats.org/drawingml/2006/wordprocessingDrawing" xmlns:w10="urn:schemas-microsoft-com:office:word" xmlns:w="http://schemas.openxmlformats.org/wordprocessingml/2006/main" xmlns:w14="http://schemas.microsoft.com/office/word/2010/wordml" xmlns:w15="http://schemas.microsoft.com/office/word/2012/wordml" xmlns:w16cex="http://schemas.microsoft.com/office/word/2018/wordml/cex" xmlns:w16cid="http://schemas.microsoft.com/office/word/2016/wordml/cid" xmlns:w16="http://schemas.microsoft.com/office/word/2018/wordml" xmlns:w16se="http://schemas.microsoft.com/office/word/2015/wordml/symex" xmlns:wpg="http://schemas.microsoft.com/office/word/2010/wordprocessingGroup" xmlns:wpi="http://schemas.microsoft.com/office/word/2010/wordprocessingInk" xmlns:wne="http://schemas.microsoft.com/office/word/2006/wordml" xmlns:wps="http://schemas.microsoft.com/office/word/2010/wordprocessingShape" mc:Ignorable="w14 w15 w16se w16cid w16 w16cex wp14">
+<w:ftr xmlns:wpc="http://schemas.microsoft.com/office/word/2010/wordprocessingCanvas" xmlns:mc="http://schemas.openxmlformats.org/markup-compatibility/2006" xmlns:o="urn:schemas-microsoft-com:office:office" xmlns:r="http://schemas.openxmlformats.org/officeDocument/2006/relationships" xmlns:m="http://schemas.openxmlformats.org/officeDocument/2006/math" xmlns:v="urn:schemas-microsoft-com:vml" xmlns:wp14="http://schemas.microsoft.com/office/word/2010/wordprocessingDrawing" xmlns:wp="http://schemas.openxmlformats.org/drawingml/2006/wordprocessingDrawing" xmlns:w10="urn:schemas-microsoft-com:office:word" xmlns:w="http://schemas.openxmlformats.org/wordprocessingml/2006/main" xmlns:w14="http://schemas.microsoft.com/office/word/2010/wordml" xmlns:w15="http://schemas.microsoft.com/office/word/2012/wordml" xmlns:wpg="http://schemas.microsoft.com/office/word/2010/wordprocessingGroup" xmlns:wpi="http://schemas.microsoft.com/office/word/2010/wordprocessingInk" xmlns:wne="http://schemas.microsoft.com/office/word/2006/wordml" xmlns:wps="http://schemas.microsoft.com/office/word/2010/wordprocessingShape" mc:Ignorable="w14 w15 wp14">
   <w:sdt>
     <w:sdtPr>
       <w:id w:val="73870999"/>
@@ -3328,7 +3556,7 @@
           <w:rPr>
             <w:noProof/>
           </w:rPr>
-          <w:t>1</w:t>
+          <w:t>6</w:t>
         </w:r>
         <w:r>
           <w:rPr>
@@ -3358,7 +3586,7 @@
 </file>
 
 <file path=word/footnotes.xml><?xml version="1.0" encoding="utf-8"?>
-<w:footnotes xmlns:wpc="http://schemas.microsoft.com/office/word/2010/wordprocessingCanvas" xmlns:cx="http://schemas.microsoft.com/office/drawing/2014/chartex" xmlns:cx1="http://schemas.microsoft.com/office/drawing/2015/9/8/chartex" xmlns:cx2="http://schemas.microsoft.com/office/drawing/2015/10/21/chartex" xmlns:cx3="http://schemas.microsoft.com/office/drawing/2016/5/9/chartex" xmlns:cx4="http://schemas.microsoft.com/office/drawing/2016/5/10/chartex" xmlns:cx5="http://schemas.microsoft.com/office/drawing/2016/5/11/chartex" xmlns:cx6="http://schemas.microsoft.com/office/drawing/2016/5/12/chartex" xmlns:cx7="http://schemas.microsoft.com/office/drawing/2016/5/13/chartex" xmlns:cx8="http://schemas.microsoft.com/office/drawing/2016/5/14/chartex" xmlns:mc="http://schemas.openxmlformats.org/markup-compatibility/2006" xmlns:aink="http://schemas.microsoft.com/office/drawing/2016/ink" xmlns:am3d="http://schemas.microsoft.com/office/drawing/2017/model3d" xmlns:o="urn:schemas-microsoft-com:office:office" xmlns:r="http://schemas.openxmlformats.org/officeDocument/2006/relationships" xmlns:m="http://schemas.openxmlformats.org/officeDocument/2006/math" xmlns:v="urn:schemas-microsoft-com:vml" xmlns:wp14="http://schemas.microsoft.com/office/word/2010/wordprocessingDrawing" xmlns:wp="http://schemas.openxmlformats.org/drawingml/2006/wordprocessingDrawing" xmlns:w10="urn:schemas-microsoft-com:office:word" xmlns:w="http://schemas.openxmlformats.org/wordprocessingml/2006/main" xmlns:w14="http://schemas.microsoft.com/office/word/2010/wordml" xmlns:w15="http://schemas.microsoft.com/office/word/2012/wordml" xmlns:w16cex="http://schemas.microsoft.com/office/word/2018/wordml/cex" xmlns:w16cid="http://schemas.microsoft.com/office/word/2016/wordml/cid" xmlns:w16="http://schemas.microsoft.com/office/word/2018/wordml" xmlns:w16se="http://schemas.microsoft.com/office/word/2015/wordml/symex" xmlns:wpg="http://schemas.microsoft.com/office/word/2010/wordprocessingGroup" xmlns:wpi="http://schemas.microsoft.com/office/word/2010/wordprocessingInk" xmlns:wne="http://schemas.microsoft.com/office/word/2006/wordml" xmlns:wps="http://schemas.microsoft.com/office/word/2010/wordprocessingShape" mc:Ignorable="w14 w15 w16se w16cid w16 w16cex wp14">
+<w:footnotes xmlns:wpc="http://schemas.microsoft.com/office/word/2010/wordprocessingCanvas" xmlns:mc="http://schemas.openxmlformats.org/markup-compatibility/2006" xmlns:o="urn:schemas-microsoft-com:office:office" xmlns:r="http://schemas.openxmlformats.org/officeDocument/2006/relationships" xmlns:m="http://schemas.openxmlformats.org/officeDocument/2006/math" xmlns:v="urn:schemas-microsoft-com:vml" xmlns:wp14="http://schemas.microsoft.com/office/word/2010/wordprocessingDrawing" xmlns:wp="http://schemas.openxmlformats.org/drawingml/2006/wordprocessingDrawing" xmlns:w10="urn:schemas-microsoft-com:office:word" xmlns:w="http://schemas.openxmlformats.org/wordprocessingml/2006/main" xmlns:w14="http://schemas.microsoft.com/office/word/2010/wordml" xmlns:w15="http://schemas.microsoft.com/office/word/2012/wordml" xmlns:wpg="http://schemas.microsoft.com/office/word/2010/wordprocessingGroup" xmlns:wpi="http://schemas.microsoft.com/office/word/2010/wordprocessingInk" xmlns:wne="http://schemas.microsoft.com/office/word/2006/wordml" xmlns:wps="http://schemas.microsoft.com/office/word/2010/wordprocessingShape" mc:Ignorable="w14 w15 wp14">
   <w:footnote w:type="separator" w:id="-1">
     <w:p>
       <w:pPr>
@@ -3383,7 +3611,7 @@
 </file>
 
 <file path=word/numbering.xml><?xml version="1.0" encoding="utf-8"?>
-<w:numbering xmlns:wpc="http://schemas.microsoft.com/office/word/2010/wordprocessingCanvas" xmlns:cx="http://schemas.microsoft.com/office/drawing/2014/chartex" xmlns:cx1="http://schemas.microsoft.com/office/drawing/2015/9/8/chartex" xmlns:cx2="http://schemas.microsoft.com/office/drawing/2015/10/21/chartex" xmlns:cx3="http://schemas.microsoft.com/office/drawing/2016/5/9/chartex" xmlns:cx4="http://schemas.microsoft.com/office/drawing/2016/5/10/chartex" xmlns:cx5="http://schemas.microsoft.com/office/drawing/2016/5/11/chartex" xmlns:cx6="http://schemas.microsoft.com/office/drawing/2016/5/12/chartex" xmlns:cx7="http://schemas.microsoft.com/office/drawing/2016/5/13/chartex" xmlns:cx8="http://schemas.microsoft.com/office/drawing/2016/5/14/chartex" xmlns:mc="http://schemas.openxmlformats.org/markup-compatibility/2006" xmlns:aink="http://schemas.microsoft.com/office/drawing/2016/ink" xmlns:am3d="http://schemas.microsoft.com/office/drawing/2017/model3d" xmlns:o="urn:schemas-microsoft-com:office:office" xmlns:r="http://schemas.openxmlformats.org/officeDocument/2006/relationships" xmlns:m="http://schemas.openxmlformats.org/officeDocument/2006/math" xmlns:v="urn:schemas-microsoft-com:vml" xmlns:wp14="http://schemas.microsoft.com/office/word/2010/wordprocessingDrawing" xmlns:wp="http://schemas.openxmlformats.org/drawingml/2006/wordprocessingDrawing" xmlns:w10="urn:schemas-microsoft-com:office:word" xmlns:w="http://schemas.openxmlformats.org/wordprocessingml/2006/main" xmlns:w14="http://schemas.microsoft.com/office/word/2010/wordml" xmlns:w15="http://schemas.microsoft.com/office/word/2012/wordml" xmlns:w16cex="http://schemas.microsoft.com/office/word/2018/wordml/cex" xmlns:w16cid="http://schemas.microsoft.com/office/word/2016/wordml/cid" xmlns:w16="http://schemas.microsoft.com/office/word/2018/wordml" xmlns:w16se="http://schemas.microsoft.com/office/word/2015/wordml/symex" xmlns:wpg="http://schemas.microsoft.com/office/word/2010/wordprocessingGroup" xmlns:wpi="http://schemas.microsoft.com/office/word/2010/wordprocessingInk" xmlns:wne="http://schemas.microsoft.com/office/word/2006/wordml" xmlns:wps="http://schemas.microsoft.com/office/word/2010/wordprocessingShape" mc:Ignorable="w14 w15 w16se w16cid w16 w16cex wp14">
+<w:numbering xmlns:wpc="http://schemas.microsoft.com/office/word/2010/wordprocessingCanvas" xmlns:mc="http://schemas.openxmlformats.org/markup-compatibility/2006" xmlns:o="urn:schemas-microsoft-com:office:office" xmlns:r="http://schemas.openxmlformats.org/officeDocument/2006/relationships" xmlns:m="http://schemas.openxmlformats.org/officeDocument/2006/math" xmlns:v="urn:schemas-microsoft-com:vml" xmlns:wp14="http://schemas.microsoft.com/office/word/2010/wordprocessingDrawing" xmlns:wp="http://schemas.openxmlformats.org/drawingml/2006/wordprocessingDrawing" xmlns:w10="urn:schemas-microsoft-com:office:word" xmlns:w="http://schemas.openxmlformats.org/wordprocessingml/2006/main" xmlns:w14="http://schemas.microsoft.com/office/word/2010/wordml" xmlns:w15="http://schemas.microsoft.com/office/word/2012/wordml" xmlns:wpg="http://schemas.microsoft.com/office/word/2010/wordprocessingGroup" xmlns:wpi="http://schemas.microsoft.com/office/word/2010/wordprocessingInk" xmlns:wne="http://schemas.microsoft.com/office/word/2006/wordml" xmlns:wps="http://schemas.microsoft.com/office/word/2010/wordprocessingShape" mc:Ignorable="w14 w15 wp14">
   <w:abstractNum w:abstractNumId="0" w15:restartNumberingAfterBreak="0">
     <w:nsid w:val="063126D3"/>
     <w:multiLevelType w:val="multilevel"/>
@@ -3928,7 +4156,7 @@
 </file>
 
 <file path=word/styles.xml><?xml version="1.0" encoding="utf-8"?>
-<w:styles xmlns:mc="http://schemas.openxmlformats.org/markup-compatibility/2006" xmlns:r="http://schemas.openxmlformats.org/officeDocument/2006/relationships" xmlns:w="http://schemas.openxmlformats.org/wordprocessingml/2006/main" xmlns:w14="http://schemas.microsoft.com/office/word/2010/wordml" xmlns:w15="http://schemas.microsoft.com/office/word/2012/wordml" xmlns:w16cex="http://schemas.microsoft.com/office/word/2018/wordml/cex" xmlns:w16cid="http://schemas.microsoft.com/office/word/2016/wordml/cid" xmlns:w16="http://schemas.microsoft.com/office/word/2018/wordml" xmlns:w16se="http://schemas.microsoft.com/office/word/2015/wordml/symex" mc:Ignorable="w14 w15 w16se w16cid w16 w16cex">
+<w:styles xmlns:mc="http://schemas.openxmlformats.org/markup-compatibility/2006" xmlns:r="http://schemas.openxmlformats.org/officeDocument/2006/relationships" xmlns:w="http://schemas.openxmlformats.org/wordprocessingml/2006/main" xmlns:w14="http://schemas.microsoft.com/office/word/2010/wordml" xmlns:w15="http://schemas.microsoft.com/office/word/2012/wordml" mc:Ignorable="w14 w15">
   <w:docDefaults>
     <w:rPrDefault>
       <w:rPr>
@@ -3944,7 +4172,7 @@
       </w:pPr>
     </w:pPrDefault>
   </w:docDefaults>
-  <w:latentStyles w:defLockedState="0" w:defUIPriority="99" w:defSemiHidden="0" w:defUnhideWhenUsed="0" w:defQFormat="0" w:count="376">
+  <w:latentStyles w:defLockedState="0" w:defUIPriority="99" w:defSemiHidden="0" w:defUnhideWhenUsed="0" w:defQFormat="0" w:count="371">
     <w:lsdException w:name="Normal" w:uiPriority="0" w:qFormat="1"/>
     <w:lsdException w:name="heading 1" w:uiPriority="9" w:qFormat="1"/>
     <w:lsdException w:name="heading 2" w:semiHidden="1" w:uiPriority="9" w:unhideWhenUsed="1" w:qFormat="1"/>
@@ -4050,6 +4278,7 @@
     <w:lsdException w:name="HTML Sample" w:semiHidden="1" w:unhideWhenUsed="1"/>
     <w:lsdException w:name="HTML Typewriter" w:semiHidden="1" w:unhideWhenUsed="1"/>
     <w:lsdException w:name="HTML Variable" w:semiHidden="1" w:unhideWhenUsed="1"/>
+    <w:lsdException w:name="Normal Table" w:semiHidden="1" w:unhideWhenUsed="1"/>
     <w:lsdException w:name="annotation subject" w:semiHidden="1" w:unhideWhenUsed="1"/>
     <w:lsdException w:name="No List" w:semiHidden="1" w:unhideWhenUsed="1"/>
     <w:lsdException w:name="Outline List 1" w:semiHidden="1" w:unhideWhenUsed="1"/>
@@ -4092,8 +4321,11 @@
     <w:lsdException w:name="Table Contemporary" w:semiHidden="1" w:unhideWhenUsed="1"/>
     <w:lsdException w:name="Table Elegant" w:semiHidden="1" w:unhideWhenUsed="1"/>
     <w:lsdException w:name="Table Professional" w:semiHidden="1" w:unhideWhenUsed="1"/>
+    <w:lsdException w:name="Table Subtle 1" w:semiHidden="1" w:unhideWhenUsed="1"/>
     <w:lsdException w:name="Table Subtle 2" w:semiHidden="1" w:unhideWhenUsed="1"/>
     <w:lsdException w:name="Table Web 1" w:semiHidden="1" w:unhideWhenUsed="1"/>
+    <w:lsdException w:name="Table Web 2" w:semiHidden="1" w:unhideWhenUsed="1"/>
+    <w:lsdException w:name="Table Web 3" w:semiHidden="1" w:unhideWhenUsed="1"/>
     <w:lsdException w:name="Balloon Text" w:semiHidden="1" w:unhideWhenUsed="1"/>
     <w:lsdException w:name="Table Grid" w:uiPriority="39"/>
     <w:lsdException w:name="Table Theme" w:semiHidden="1" w:unhideWhenUsed="1"/>
@@ -4312,11 +4544,6 @@
     <w:lsdException w:name="List Table 5 Dark Accent 6" w:uiPriority="50"/>
     <w:lsdException w:name="List Table 6 Colorful Accent 6" w:uiPriority="51"/>
     <w:lsdException w:name="List Table 7 Colorful Accent 6" w:uiPriority="52"/>
-    <w:lsdException w:name="Mention" w:semiHidden="1" w:unhideWhenUsed="1"/>
-    <w:lsdException w:name="Smart Hyperlink" w:semiHidden="1" w:unhideWhenUsed="1"/>
-    <w:lsdException w:name="Hashtag" w:semiHidden="1" w:unhideWhenUsed="1"/>
-    <w:lsdException w:name="Unresolved Mention" w:semiHidden="1" w:unhideWhenUsed="1"/>
-    <w:lsdException w:name="Smart Link" w:semiHidden="1" w:unhideWhenUsed="1"/>
   </w:latentStyles>
   <w:style w:type="paragraph" w:default="1" w:styleId="Normal">
     <w:name w:val="Normal"/>
@@ -4726,7 +4953,7 @@
 </file>
 
 <file path=customXml/itemProps1.xml><?xml version="1.0" encoding="utf-8"?>
-<ds:datastoreItem xmlns:ds="http://schemas.openxmlformats.org/officeDocument/2006/customXml" ds:itemID="{A7DDE4D6-C298-4B6B-9615-28D82919484D}">
+<ds:datastoreItem xmlns:ds="http://schemas.openxmlformats.org/officeDocument/2006/customXml" ds:itemID="{D70741DC-C1B3-418B-A160-DEC19C6C5568}">
   <ds:schemaRefs>
     <ds:schemaRef ds:uri="http://schemas.openxmlformats.org/officeDocument/2006/bibliography"/>
   </ds:schemaRefs>

</xml_diff>